<commit_message>
Fix error in System Class Diagram
Parentheses and NumericValue were missing their attributes.
</commit_message>
<xml_diff>
--- a/Documentation/03-Software-Architecutre.docx
+++ b/Documentation/03-Software-Architecutre.docx
@@ -575,10 +575,7 @@
               <w:pStyle w:val="Tabletext"/>
             </w:pPr>
             <w:r>
-              <w:t>1.</w:t>
-            </w:r>
-            <w:r>
-              <w:t>4</w:t>
+              <w:t>1.4</w:t>
             </w:r>
           </w:p>
         </w:tc>
@@ -669,7 +666,7 @@
           <w:r>
             <w:fldChar w:fldCharType="separate"/>
           </w:r>
-          <w:hyperlink w:anchor="_Toc150698951" w:history="1">
+          <w:hyperlink w:anchor="_Toc150701603" w:history="1">
             <w:r>
               <w:rPr>
                 <w:rStyle w:val="Hyperlink"/>
@@ -711,7 +708,7 @@
               <w:rPr>
                 <w:noProof/>
               </w:rPr>
-              <w:instrText xml:space="preserve"> PAGEREF _Toc150698951 \h </w:instrText>
+              <w:instrText xml:space="preserve"> PAGEREF _Toc150701603 \h </w:instrText>
             </w:r>
             <w:r>
               <w:rPr>
@@ -753,7 +750,7 @@
               <w14:ligatures w14:val="standardContextual"/>
             </w:rPr>
           </w:pPr>
-          <w:hyperlink w:anchor="_Toc150698952" w:history="1">
+          <w:hyperlink w:anchor="_Toc150701604" w:history="1">
             <w:r>
               <w:rPr>
                 <w:rStyle w:val="Hyperlink"/>
@@ -795,7 +792,7 @@
               <w:rPr>
                 <w:noProof/>
               </w:rPr>
-              <w:instrText xml:space="preserve"> PAGEREF _Toc150698952 \h </w:instrText>
+              <w:instrText xml:space="preserve"> PAGEREF _Toc150701604 \h </w:instrText>
             </w:r>
             <w:r>
               <w:rPr>
@@ -837,7 +834,7 @@
               <w14:ligatures w14:val="standardContextual"/>
             </w:rPr>
           </w:pPr>
-          <w:hyperlink w:anchor="_Toc150698953" w:history="1">
+          <w:hyperlink w:anchor="_Toc150701605" w:history="1">
             <w:r>
               <w:rPr>
                 <w:rStyle w:val="Hyperlink"/>
@@ -879,7 +876,7 @@
               <w:rPr>
                 <w:noProof/>
               </w:rPr>
-              <w:instrText xml:space="preserve"> PAGEREF _Toc150698953 \h </w:instrText>
+              <w:instrText xml:space="preserve"> PAGEREF _Toc150701605 \h </w:instrText>
             </w:r>
             <w:r>
               <w:rPr>
@@ -921,7 +918,7 @@
               <w14:ligatures w14:val="standardContextual"/>
             </w:rPr>
           </w:pPr>
-          <w:hyperlink w:anchor="_Toc150698954" w:history="1">
+          <w:hyperlink w:anchor="_Toc150701606" w:history="1">
             <w:r>
               <w:rPr>
                 <w:rStyle w:val="Hyperlink"/>
@@ -963,7 +960,7 @@
               <w:rPr>
                 <w:noProof/>
               </w:rPr>
-              <w:instrText xml:space="preserve"> PAGEREF _Toc150698954 \h </w:instrText>
+              <w:instrText xml:space="preserve"> PAGEREF _Toc150701606 \h </w:instrText>
             </w:r>
             <w:r>
               <w:rPr>
@@ -1005,7 +1002,7 @@
               <w14:ligatures w14:val="standardContextual"/>
             </w:rPr>
           </w:pPr>
-          <w:hyperlink w:anchor="_Toc150698955" w:history="1">
+          <w:hyperlink w:anchor="_Toc150701607" w:history="1">
             <w:r>
               <w:rPr>
                 <w:rStyle w:val="Hyperlink"/>
@@ -1047,7 +1044,7 @@
               <w:rPr>
                 <w:noProof/>
               </w:rPr>
-              <w:instrText xml:space="preserve"> PAGEREF _Toc150698955 \h </w:instrText>
+              <w:instrText xml:space="preserve"> PAGEREF _Toc150701607 \h </w:instrText>
             </w:r>
             <w:r>
               <w:rPr>
@@ -1089,7 +1086,7 @@
               <w14:ligatures w14:val="standardContextual"/>
             </w:rPr>
           </w:pPr>
-          <w:hyperlink w:anchor="_Toc150698956" w:history="1">
+          <w:hyperlink w:anchor="_Toc150701608" w:history="1">
             <w:r>
               <w:rPr>
                 <w:rStyle w:val="Hyperlink"/>
@@ -1131,7 +1128,7 @@
               <w:rPr>
                 <w:noProof/>
               </w:rPr>
-              <w:instrText xml:space="preserve"> PAGEREF _Toc150698956 \h </w:instrText>
+              <w:instrText xml:space="preserve"> PAGEREF _Toc150701608 \h </w:instrText>
             </w:r>
             <w:r>
               <w:rPr>
@@ -1173,7 +1170,7 @@
               <w14:ligatures w14:val="standardContextual"/>
             </w:rPr>
           </w:pPr>
-          <w:hyperlink w:anchor="_Toc150698957" w:history="1">
+          <w:hyperlink w:anchor="_Toc150701609" w:history="1">
             <w:r>
               <w:rPr>
                 <w:rStyle w:val="Hyperlink"/>
@@ -1215,7 +1212,7 @@
               <w:rPr>
                 <w:noProof/>
               </w:rPr>
-              <w:instrText xml:space="preserve"> PAGEREF _Toc150698957 \h </w:instrText>
+              <w:instrText xml:space="preserve"> PAGEREF _Toc150701609 \h </w:instrText>
             </w:r>
             <w:r>
               <w:rPr>
@@ -1257,7 +1254,7 @@
               <w14:ligatures w14:val="standardContextual"/>
             </w:rPr>
           </w:pPr>
-          <w:hyperlink w:anchor="_Toc150698958" w:history="1">
+          <w:hyperlink w:anchor="_Toc150701610" w:history="1">
             <w:r>
               <w:rPr>
                 <w:rStyle w:val="Hyperlink"/>
@@ -1299,7 +1296,7 @@
               <w:rPr>
                 <w:noProof/>
               </w:rPr>
-              <w:instrText xml:space="preserve"> PAGEREF _Toc150698958 \h </w:instrText>
+              <w:instrText xml:space="preserve"> PAGEREF _Toc150701610 \h </w:instrText>
             </w:r>
             <w:r>
               <w:rPr>
@@ -1341,7 +1338,7 @@
               <w14:ligatures w14:val="standardContextual"/>
             </w:rPr>
           </w:pPr>
-          <w:hyperlink w:anchor="_Toc150698959" w:history="1">
+          <w:hyperlink w:anchor="_Toc150701611" w:history="1">
             <w:r>
               <w:rPr>
                 <w:rStyle w:val="Hyperlink"/>
@@ -1385,7 +1382,7 @@
               <w:rPr>
                 <w:noProof/>
               </w:rPr>
-              <w:instrText xml:space="preserve"> PAGEREF _Toc150698959 \h </w:instrText>
+              <w:instrText xml:space="preserve"> PAGEREF _Toc150701611 \h </w:instrText>
             </w:r>
             <w:r>
               <w:rPr>
@@ -1427,7 +1424,7 @@
               <w14:ligatures w14:val="standardContextual"/>
             </w:rPr>
           </w:pPr>
-          <w:hyperlink w:anchor="_Toc150698960" w:history="1">
+          <w:hyperlink w:anchor="_Toc150701612" w:history="1">
             <w:r>
               <w:rPr>
                 <w:rStyle w:val="Hyperlink"/>
@@ -1471,7 +1468,7 @@
               <w:rPr>
                 <w:noProof/>
               </w:rPr>
-              <w:instrText xml:space="preserve"> PAGEREF _Toc150698960 \h </w:instrText>
+              <w:instrText xml:space="preserve"> PAGEREF _Toc150701612 \h </w:instrText>
             </w:r>
             <w:r>
               <w:rPr>
@@ -1513,7 +1510,7 @@
               <w14:ligatures w14:val="standardContextual"/>
             </w:rPr>
           </w:pPr>
-          <w:hyperlink w:anchor="_Toc150698961" w:history="1">
+          <w:hyperlink w:anchor="_Toc150701613" w:history="1">
             <w:r>
               <w:rPr>
                 <w:rStyle w:val="Hyperlink"/>
@@ -1555,7 +1552,7 @@
               <w:rPr>
                 <w:noProof/>
               </w:rPr>
-              <w:instrText xml:space="preserve"> PAGEREF _Toc150698961 \h </w:instrText>
+              <w:instrText xml:space="preserve"> PAGEREF _Toc150701613 \h </w:instrText>
             </w:r>
             <w:r>
               <w:rPr>
@@ -1597,7 +1594,7 @@
               <w14:ligatures w14:val="standardContextual"/>
             </w:rPr>
           </w:pPr>
-          <w:hyperlink w:anchor="_Toc150698962" w:history="1">
+          <w:hyperlink w:anchor="_Toc150701614" w:history="1">
             <w:r>
               <w:rPr>
                 <w:rStyle w:val="Hyperlink"/>
@@ -1639,7 +1636,7 @@
               <w:rPr>
                 <w:noProof/>
               </w:rPr>
-              <w:instrText xml:space="preserve"> PAGEREF _Toc150698962 \h </w:instrText>
+              <w:instrText xml:space="preserve"> PAGEREF _Toc150701614 \h </w:instrText>
             </w:r>
             <w:r>
               <w:rPr>
@@ -1678,7 +1675,7 @@
               <w14:ligatures w14:val="standardContextual"/>
             </w:rPr>
           </w:pPr>
-          <w:hyperlink w:anchor="_Toc150698963" w:history="1">
+          <w:hyperlink w:anchor="_Toc150701615" w:history="1">
             <w:r>
               <w:rPr>
                 <w:rStyle w:val="Hyperlink"/>
@@ -1720,7 +1717,7 @@
               <w:rPr>
                 <w:noProof/>
               </w:rPr>
-              <w:instrText xml:space="preserve"> PAGEREF _Toc150698963 \h </w:instrText>
+              <w:instrText xml:space="preserve"> PAGEREF _Toc150701615 \h </w:instrText>
             </w:r>
             <w:r>
               <w:rPr>
@@ -1759,7 +1756,7 @@
               <w14:ligatures w14:val="standardContextual"/>
             </w:rPr>
           </w:pPr>
-          <w:hyperlink w:anchor="_Toc150698964" w:history="1">
+          <w:hyperlink w:anchor="_Toc150701616" w:history="1">
             <w:r>
               <w:rPr>
                 <w:rStyle w:val="Hyperlink"/>
@@ -1801,7 +1798,7 @@
               <w:rPr>
                 <w:noProof/>
               </w:rPr>
-              <w:instrText xml:space="preserve"> PAGEREF _Toc150698964 \h </w:instrText>
+              <w:instrText xml:space="preserve"> PAGEREF _Toc150701616 \h </w:instrText>
             </w:r>
             <w:r>
               <w:rPr>
@@ -1843,7 +1840,7 @@
               <w14:ligatures w14:val="standardContextual"/>
             </w:rPr>
           </w:pPr>
-          <w:hyperlink w:anchor="_Toc150698965" w:history="1">
+          <w:hyperlink w:anchor="_Toc150701617" w:history="1">
             <w:r>
               <w:rPr>
                 <w:rStyle w:val="Hyperlink"/>
@@ -1885,7 +1882,7 @@
               <w:rPr>
                 <w:noProof/>
               </w:rPr>
-              <w:instrText xml:space="preserve"> PAGEREF _Toc150698965 \h </w:instrText>
+              <w:instrText xml:space="preserve"> PAGEREF _Toc150701617 \h </w:instrText>
             </w:r>
             <w:r>
               <w:rPr>
@@ -1924,7 +1921,7 @@
               <w14:ligatures w14:val="standardContextual"/>
             </w:rPr>
           </w:pPr>
-          <w:hyperlink w:anchor="_Toc150698966" w:history="1">
+          <w:hyperlink w:anchor="_Toc150701618" w:history="1">
             <w:r>
               <w:rPr>
                 <w:rStyle w:val="Hyperlink"/>
@@ -1966,7 +1963,7 @@
               <w:rPr>
                 <w:noProof/>
               </w:rPr>
-              <w:instrText xml:space="preserve"> PAGEREF _Toc150698966 \h </w:instrText>
+              <w:instrText xml:space="preserve"> PAGEREF _Toc150701618 \h </w:instrText>
             </w:r>
             <w:r>
               <w:rPr>
@@ -2005,7 +2002,7 @@
               <w14:ligatures w14:val="standardContextual"/>
             </w:rPr>
           </w:pPr>
-          <w:hyperlink w:anchor="_Toc150698967" w:history="1">
+          <w:hyperlink w:anchor="_Toc150701619" w:history="1">
             <w:r>
               <w:rPr>
                 <w:rStyle w:val="Hyperlink"/>
@@ -2047,7 +2044,7 @@
               <w:rPr>
                 <w:noProof/>
               </w:rPr>
-              <w:instrText xml:space="preserve"> PAGEREF _Toc150698967 \h </w:instrText>
+              <w:instrText xml:space="preserve"> PAGEREF _Toc150701619 \h </w:instrText>
             </w:r>
             <w:r>
               <w:rPr>
@@ -2089,7 +2086,7 @@
               <w14:ligatures w14:val="standardContextual"/>
             </w:rPr>
           </w:pPr>
-          <w:hyperlink w:anchor="_Toc150698968" w:history="1">
+          <w:hyperlink w:anchor="_Toc150701620" w:history="1">
             <w:r>
               <w:rPr>
                 <w:rStyle w:val="Hyperlink"/>
@@ -2131,7 +2128,7 @@
               <w:rPr>
                 <w:noProof/>
               </w:rPr>
-              <w:instrText xml:space="preserve"> PAGEREF _Toc150698968 \h </w:instrText>
+              <w:instrText xml:space="preserve"> PAGEREF _Toc150701620 \h </w:instrText>
             </w:r>
             <w:r>
               <w:rPr>
@@ -2173,7 +2170,7 @@
               <w14:ligatures w14:val="standardContextual"/>
             </w:rPr>
           </w:pPr>
-          <w:hyperlink w:anchor="_Toc150698969" w:history="1">
+          <w:hyperlink w:anchor="_Toc150701621" w:history="1">
             <w:r>
               <w:rPr>
                 <w:rStyle w:val="Hyperlink"/>
@@ -2217,7 +2214,7 @@
               <w:rPr>
                 <w:noProof/>
               </w:rPr>
-              <w:instrText xml:space="preserve"> PAGEREF _Toc150698969 \h </w:instrText>
+              <w:instrText xml:space="preserve"> PAGEREF _Toc150701621 \h </w:instrText>
             </w:r>
             <w:r>
               <w:rPr>
@@ -2234,7 +2231,7 @@
               <w:rPr>
                 <w:noProof/>
               </w:rPr>
-              <w:t>8</w:t>
+              <w:t>9</w:t>
             </w:r>
             <w:r>
               <w:rPr>
@@ -2259,7 +2256,7 @@
               <w14:ligatures w14:val="standardContextual"/>
             </w:rPr>
           </w:pPr>
-          <w:hyperlink w:anchor="_Toc150698970" w:history="1">
+          <w:hyperlink w:anchor="_Toc150701622" w:history="1">
             <w:r>
               <w:rPr>
                 <w:rStyle w:val="Hyperlink"/>
@@ -2301,7 +2298,7 @@
               <w:rPr>
                 <w:noProof/>
               </w:rPr>
-              <w:instrText xml:space="preserve"> PAGEREF _Toc150698970 \h </w:instrText>
+              <w:instrText xml:space="preserve"> PAGEREF _Toc150701622 \h </w:instrText>
             </w:r>
             <w:r>
               <w:rPr>
@@ -2318,7 +2315,7 @@
               <w:rPr>
                 <w:noProof/>
               </w:rPr>
-              <w:t>8</w:t>
+              <w:t>9</w:t>
             </w:r>
             <w:r>
               <w:rPr>
@@ -2343,7 +2340,7 @@
               <w14:ligatures w14:val="standardContextual"/>
             </w:rPr>
           </w:pPr>
-          <w:hyperlink w:anchor="_Toc150698971" w:history="1">
+          <w:hyperlink w:anchor="_Toc150701623" w:history="1">
             <w:r>
               <w:rPr>
                 <w:rStyle w:val="Hyperlink"/>
@@ -2385,7 +2382,7 @@
               <w:rPr>
                 <w:noProof/>
               </w:rPr>
-              <w:instrText xml:space="preserve"> PAGEREF _Toc150698971 \h </w:instrText>
+              <w:instrText xml:space="preserve"> PAGEREF _Toc150701623 \h </w:instrText>
             </w:r>
             <w:r>
               <w:rPr>
@@ -2402,7 +2399,7 @@
               <w:rPr>
                 <w:noProof/>
               </w:rPr>
-              <w:t>8</w:t>
+              <w:t>9</w:t>
             </w:r>
             <w:r>
               <w:rPr>
@@ -2427,7 +2424,7 @@
               <w14:ligatures w14:val="standardContextual"/>
             </w:rPr>
           </w:pPr>
-          <w:hyperlink w:anchor="_Toc150698972" w:history="1">
+          <w:hyperlink w:anchor="_Toc150701624" w:history="1">
             <w:r>
               <w:rPr>
                 <w:rStyle w:val="Hyperlink"/>
@@ -2469,7 +2466,7 @@
               <w:rPr>
                 <w:noProof/>
               </w:rPr>
-              <w:instrText xml:space="preserve"> PAGEREF _Toc150698972 \h </w:instrText>
+              <w:instrText xml:space="preserve"> PAGEREF _Toc150701624 \h </w:instrText>
             </w:r>
             <w:r>
               <w:rPr>
@@ -2486,7 +2483,7 @@
               <w:rPr>
                 <w:noProof/>
               </w:rPr>
-              <w:t>8</w:t>
+              <w:t>9</w:t>
             </w:r>
             <w:r>
               <w:rPr>
@@ -2511,7 +2508,7 @@
               <w14:ligatures w14:val="standardContextual"/>
             </w:rPr>
           </w:pPr>
-          <w:hyperlink w:anchor="_Toc150698973" w:history="1">
+          <w:hyperlink w:anchor="_Toc150701625" w:history="1">
             <w:r>
               <w:rPr>
                 <w:rStyle w:val="Hyperlink"/>
@@ -2553,7 +2550,7 @@
               <w:rPr>
                 <w:noProof/>
               </w:rPr>
-              <w:instrText xml:space="preserve"> PAGEREF _Toc150698973 \h </w:instrText>
+              <w:instrText xml:space="preserve"> PAGEREF _Toc150701625 \h </w:instrText>
             </w:r>
             <w:r>
               <w:rPr>
@@ -2570,7 +2567,7 @@
               <w:rPr>
                 <w:noProof/>
               </w:rPr>
-              <w:t>8</w:t>
+              <w:t>9</w:t>
             </w:r>
             <w:r>
               <w:rPr>
@@ -2616,8 +2613,8 @@
       </w:pPr>
       <w:bookmarkStart w:id="0" w:name="_Toc6187927"/>
       <w:bookmarkStart w:id="1" w:name="_Toc456598586"/>
-      <w:bookmarkStart w:id="2" w:name="_Toc150698951"/>
-      <w:bookmarkStart w:id="3" w:name="_Toc150651747"/>
+      <w:bookmarkStart w:id="2" w:name="_Toc150651747"/>
+      <w:bookmarkStart w:id="3" w:name="_Toc150701603"/>
       <w:r>
         <w:t>Introduction</w:t>
       </w:r>
@@ -2650,8 +2647,8 @@
       </w:pPr>
       <w:bookmarkStart w:id="4" w:name="_Toc6187928"/>
       <w:bookmarkStart w:id="5" w:name="_Toc456598587"/>
-      <w:bookmarkStart w:id="6" w:name="_Toc150698952"/>
-      <w:bookmarkStart w:id="7" w:name="_Toc150651748"/>
+      <w:bookmarkStart w:id="6" w:name="_Toc150651748"/>
+      <w:bookmarkStart w:id="7" w:name="_Toc150701604"/>
       <w:r>
         <w:t>Purpose</w:t>
       </w:r>
@@ -2694,8 +2691,8 @@
       </w:pPr>
       <w:bookmarkStart w:id="8" w:name="_Toc456598588"/>
       <w:bookmarkStart w:id="9" w:name="_Toc6187929"/>
-      <w:bookmarkStart w:id="10" w:name="_Toc150698953"/>
-      <w:bookmarkStart w:id="11" w:name="_Toc150651749"/>
+      <w:bookmarkStart w:id="10" w:name="_Toc150651749"/>
+      <w:bookmarkStart w:id="11" w:name="_Toc150701605"/>
       <w:r>
         <w:t>Scope</w:t>
       </w:r>
@@ -2728,8 +2725,8 @@
       </w:pPr>
       <w:bookmarkStart w:id="12" w:name="_Toc456598589"/>
       <w:bookmarkStart w:id="13" w:name="_Toc6187930"/>
-      <w:bookmarkStart w:id="14" w:name="_Toc150698954"/>
-      <w:bookmarkStart w:id="15" w:name="_Toc150651750"/>
+      <w:bookmarkStart w:id="14" w:name="_Toc150651750"/>
+      <w:bookmarkStart w:id="15" w:name="_Toc150701606"/>
       <w:r>
         <w:lastRenderedPageBreak/>
         <w:t>Definitions, Acronyms, and Abbreviations</w:t>
@@ -2753,8 +2750,8 @@
       </w:pPr>
       <w:bookmarkStart w:id="16" w:name="_Toc6187931"/>
       <w:bookmarkStart w:id="17" w:name="_Toc456598590"/>
-      <w:bookmarkStart w:id="18" w:name="_Toc150698955"/>
-      <w:bookmarkStart w:id="19" w:name="_Toc150651751"/>
+      <w:bookmarkStart w:id="18" w:name="_Toc150651751"/>
+      <w:bookmarkStart w:id="19" w:name="_Toc150701607"/>
       <w:r>
         <w:t>References</w:t>
       </w:r>
@@ -2793,8 +2790,8 @@
       </w:pPr>
       <w:bookmarkStart w:id="20" w:name="_Toc6187932"/>
       <w:bookmarkStart w:id="21" w:name="_Toc456598591"/>
-      <w:bookmarkStart w:id="22" w:name="_Toc150698956"/>
-      <w:bookmarkStart w:id="23" w:name="_Toc150651752"/>
+      <w:bookmarkStart w:id="22" w:name="_Toc150651752"/>
+      <w:bookmarkStart w:id="23" w:name="_Toc150701608"/>
       <w:r>
         <w:t>Overview</w:t>
       </w:r>
@@ -2826,8 +2823,8 @@
         <w:pStyle w:val="Heading1"/>
       </w:pPr>
       <w:bookmarkStart w:id="24" w:name="_Toc6187933"/>
-      <w:bookmarkStart w:id="25" w:name="_Toc150698957"/>
-      <w:bookmarkStart w:id="26" w:name="_Toc150651753"/>
+      <w:bookmarkStart w:id="25" w:name="_Toc150651753"/>
+      <w:bookmarkStart w:id="26" w:name="_Toc150701609"/>
       <w:r>
         <w:t>Architectural Representation</w:t>
       </w:r>
@@ -2851,8 +2848,8 @@
         <w:pStyle w:val="Heading1"/>
       </w:pPr>
       <w:bookmarkStart w:id="27" w:name="_Toc6187934"/>
-      <w:bookmarkStart w:id="28" w:name="_Toc150698958"/>
-      <w:bookmarkStart w:id="29" w:name="_Toc150651754"/>
+      <w:bookmarkStart w:id="28" w:name="_Toc150651754"/>
+      <w:bookmarkStart w:id="29" w:name="_Toc150701610"/>
       <w:r>
         <w:t>Architectural Goals and Constraints</w:t>
       </w:r>
@@ -2970,8 +2967,8 @@
         </w:rPr>
       </w:pPr>
       <w:bookmarkStart w:id="30" w:name="_Toc6187935"/>
-      <w:bookmarkStart w:id="31" w:name="_Toc150698959"/>
-      <w:bookmarkStart w:id="32" w:name="_Toc150651755"/>
+      <w:bookmarkStart w:id="31" w:name="_Toc150651755"/>
+      <w:bookmarkStart w:id="32" w:name="_Toc150701611"/>
       <w:r>
         <w:rPr>
           <w:highlight w:val="yellow"/>
@@ -3007,8 +3004,8 @@
         </w:rPr>
       </w:pPr>
       <w:bookmarkStart w:id="33" w:name="_Toc6187936"/>
-      <w:bookmarkStart w:id="34" w:name="_Toc150698960"/>
-      <w:bookmarkStart w:id="35" w:name="_Toc150651756"/>
+      <w:bookmarkStart w:id="34" w:name="_Toc150651756"/>
+      <w:bookmarkStart w:id="35" w:name="_Toc150701612"/>
       <w:r>
         <w:rPr>
           <w:highlight w:val="yellow"/>
@@ -3050,8 +3047,8 @@
         <w:pStyle w:val="Heading1"/>
       </w:pPr>
       <w:bookmarkStart w:id="36" w:name="_Toc6187937"/>
-      <w:bookmarkStart w:id="37" w:name="_Toc150698961"/>
-      <w:bookmarkStart w:id="38" w:name="_Toc150651757"/>
+      <w:bookmarkStart w:id="37" w:name="_Toc150651757"/>
+      <w:bookmarkStart w:id="38" w:name="_Toc150701613"/>
       <w:r>
         <w:t>Logical View</w:t>
       </w:r>
@@ -3075,8 +3072,8 @@
         <w:pStyle w:val="Heading2"/>
       </w:pPr>
       <w:bookmarkStart w:id="39" w:name="_Toc6187938"/>
-      <w:bookmarkStart w:id="40" w:name="_Toc150698962"/>
-      <w:bookmarkStart w:id="41" w:name="_Toc150651758"/>
+      <w:bookmarkStart w:id="40" w:name="_Toc150651758"/>
+      <w:bookmarkStart w:id="41" w:name="_Toc150701614"/>
       <w:r>
         <w:lastRenderedPageBreak/>
         <w:t>Overview</w:t>
@@ -3089,8 +3086,8 @@
       <w:pPr>
         <w:pStyle w:val="Heading3"/>
       </w:pPr>
-      <w:bookmarkStart w:id="42" w:name="_Toc150698963"/>
-      <w:bookmarkStart w:id="43" w:name="_Toc150651759"/>
+      <w:bookmarkStart w:id="42" w:name="_Toc150651759"/>
+      <w:bookmarkStart w:id="43" w:name="_Toc150701615"/>
       <w:r>
         <w:t xml:space="preserve">Package </w:t>
       </w:r>
@@ -3109,10 +3106,10 @@
           <w:noProof/>
         </w:rPr>
         <w:drawing>
-          <wp:inline distT="0" distB="0" distL="0" distR="0" wp14:anchorId="76ECE8F4" wp14:editId="54D792DE">
+          <wp:inline distT="0" distB="0" distL="0" distR="0" wp14:anchorId="18BEA280" wp14:editId="064226B6">
             <wp:extent cx="5943600" cy="4953000"/>
             <wp:effectExtent l="0" t="0" r="0" b="0"/>
-            <wp:docPr id="1999641099" name="Picture 1999641099" descr="A diagram of a company&#10;&#10;Description automatically generated with medium confidence"/>
+            <wp:docPr id="1447551234" name="Picture 1" descr="A diagram of a company&#10;&#10;Description automatically generated"/>
             <wp:cNvGraphicFramePr>
               <a:graphicFrameLocks xmlns:a="http://schemas.openxmlformats.org/drawingml/2006/main" noChangeAspect="1"/>
             </wp:cNvGraphicFramePr>
@@ -3120,7 +3117,7 @@
               <a:graphicData uri="http://schemas.openxmlformats.org/drawingml/2006/picture">
                 <pic:pic xmlns:pic="http://schemas.openxmlformats.org/drawingml/2006/picture">
                   <pic:nvPicPr>
-                    <pic:cNvPr id="1999641099" name="Picture 2" descr="A diagram of a company&#10;&#10;Description automatically generated with medium confidence"/>
+                    <pic:cNvPr id="1447551234" name="Picture 1" descr="A diagram of a company&#10;&#10;Description automatically generated"/>
                     <pic:cNvPicPr/>
                   </pic:nvPicPr>
                   <pic:blipFill>
@@ -3155,8 +3152,8 @@
       <w:pPr>
         <w:pStyle w:val="Heading3"/>
       </w:pPr>
-      <w:bookmarkStart w:id="44" w:name="_Toc150698964"/>
-      <w:bookmarkStart w:id="45" w:name="_Toc150651760"/>
+      <w:bookmarkStart w:id="44" w:name="_Toc150651760"/>
+      <w:bookmarkStart w:id="45" w:name="_Toc150701616"/>
       <w:r>
         <w:t>Structural Description</w:t>
       </w:r>
@@ -3176,8 +3173,8 @@
         <w:pStyle w:val="Heading2"/>
       </w:pPr>
       <w:bookmarkStart w:id="46" w:name="_Toc6187939"/>
-      <w:bookmarkStart w:id="47" w:name="_Toc150698965"/>
-      <w:bookmarkStart w:id="48" w:name="_Toc150651761"/>
+      <w:bookmarkStart w:id="47" w:name="_Toc150651761"/>
+      <w:bookmarkStart w:id="48" w:name="_Toc150701617"/>
       <w:r>
         <w:t>Architecturally Significant Design Modules or Packages</w:t>
       </w:r>
@@ -3205,8 +3202,8 @@
       <w:pPr>
         <w:pStyle w:val="Heading3"/>
       </w:pPr>
-      <w:bookmarkStart w:id="49" w:name="_Toc150698966"/>
-      <w:bookmarkStart w:id="50" w:name="_Toc150651762"/>
+      <w:bookmarkStart w:id="49" w:name="_Toc150651762"/>
+      <w:bookmarkStart w:id="50" w:name="_Toc150701618"/>
       <w:r>
         <w:t>Equation Element Package</w:t>
       </w:r>
@@ -3290,10 +3287,10 @@
           <w:noProof/>
         </w:rPr>
         <w:drawing>
-          <wp:inline distT="0" distB="0" distL="0" distR="0" wp14:anchorId="6EFC1460" wp14:editId="1E49F6F7">
-            <wp:extent cx="5943600" cy="3453130"/>
+          <wp:inline distT="0" distB="0" distL="0" distR="0" wp14:anchorId="3EE6D5B6" wp14:editId="7B1959CD">
+            <wp:extent cx="5943600" cy="3429635"/>
             <wp:effectExtent l="0" t="0" r="0" b="0"/>
-            <wp:docPr id="83739449" name="Picture 83739449" descr="A diagram of a company&#10;&#10;Description automatically generated"/>
+            <wp:docPr id="465546423" name="Picture 1" descr="A diagram of a structure&#10;&#10;Description automatically generated with medium confidence"/>
             <wp:cNvGraphicFramePr>
               <a:graphicFrameLocks xmlns:a="http://schemas.openxmlformats.org/drawingml/2006/main" noChangeAspect="1"/>
             </wp:cNvGraphicFramePr>
@@ -3301,7 +3298,7 @@
               <a:graphicData uri="http://schemas.openxmlformats.org/drawingml/2006/picture">
                 <pic:pic xmlns:pic="http://schemas.openxmlformats.org/drawingml/2006/picture">
                   <pic:nvPicPr>
-                    <pic:cNvPr id="83739449" name="Picture 1" descr="A diagram of a company&#10;&#10;Description automatically generated"/>
+                    <pic:cNvPr id="465546423" name="Picture 1" descr="A diagram of a structure&#10;&#10;Description automatically generated with medium confidence"/>
                     <pic:cNvPicPr/>
                   </pic:nvPicPr>
                   <pic:blipFill>
@@ -3313,7 +3310,7 @@
                   <pic:spPr>
                     <a:xfrm>
                       <a:off x="0" y="0"/>
-                      <a:ext cx="5943600" cy="3453130"/>
+                      <a:ext cx="5943600" cy="3429635"/>
                     </a:xfrm>
                     <a:prstGeom prst="rect">
                       <a:avLst/>
@@ -3672,8 +3669,8 @@
         <w:pStyle w:val="Heading3"/>
       </w:pPr>
       <w:bookmarkStart w:id="51" w:name="_Ref150647474"/>
-      <w:bookmarkStart w:id="52" w:name="_Toc150698967"/>
-      <w:bookmarkStart w:id="53" w:name="_Toc150651763"/>
+      <w:bookmarkStart w:id="52" w:name="_Toc150651763"/>
+      <w:bookmarkStart w:id="53" w:name="_Toc150701619"/>
       <w:r>
         <w:t>Control Package</w:t>
       </w:r>
@@ -3870,8 +3867,8 @@
         <w:pStyle w:val="Heading1"/>
       </w:pPr>
       <w:bookmarkStart w:id="54" w:name="_Toc6187940"/>
-      <w:bookmarkStart w:id="55" w:name="_Toc150698968"/>
-      <w:bookmarkStart w:id="56" w:name="_Toc150651764"/>
+      <w:bookmarkStart w:id="55" w:name="_Toc150651764"/>
+      <w:bookmarkStart w:id="56" w:name="_Toc150701620"/>
       <w:r>
         <w:t>Interface Description</w:t>
       </w:r>
@@ -4610,8 +4607,8 @@
         </w:rPr>
       </w:pPr>
       <w:bookmarkStart w:id="57" w:name="_Toc6187941"/>
-      <w:bookmarkStart w:id="58" w:name="_Toc150698969"/>
-      <w:bookmarkStart w:id="59" w:name="_Toc150651765"/>
+      <w:bookmarkStart w:id="58" w:name="_Toc150651765"/>
+      <w:bookmarkStart w:id="59" w:name="_Toc150701621"/>
       <w:r>
         <w:rPr>
           <w:highlight w:val="yellow"/>
@@ -4644,8 +4641,8 @@
         <w:pStyle w:val="Heading1"/>
       </w:pPr>
       <w:bookmarkStart w:id="60" w:name="_Toc6187942"/>
-      <w:bookmarkStart w:id="61" w:name="_Toc150698970"/>
-      <w:bookmarkStart w:id="62" w:name="_Toc150651766"/>
+      <w:bookmarkStart w:id="61" w:name="_Toc150651766"/>
+      <w:bookmarkStart w:id="62" w:name="_Toc150701622"/>
       <w:r>
         <w:t>Quality</w:t>
       </w:r>
@@ -4660,7 +4657,7 @@
       <w:pPr>
         <w:pStyle w:val="Heading2"/>
       </w:pPr>
-      <w:bookmarkStart w:id="63" w:name="_Toc150698971"/>
+      <w:bookmarkStart w:id="63" w:name="_Toc150701623"/>
       <w:r>
         <w:t>Reliability</w:t>
       </w:r>
@@ -4678,7 +4675,7 @@
       <w:pPr>
         <w:pStyle w:val="Heading2"/>
       </w:pPr>
-      <w:bookmarkStart w:id="64" w:name="_Toc150698972"/>
+      <w:bookmarkStart w:id="64" w:name="_Toc150701624"/>
       <w:r>
         <w:t>Portability</w:t>
       </w:r>
@@ -4699,7 +4696,7 @@
       <w:pPr>
         <w:pStyle w:val="Heading2"/>
       </w:pPr>
-      <w:bookmarkStart w:id="65" w:name="_Toc150698973"/>
+      <w:bookmarkStart w:id="65" w:name="_Toc150701625"/>
       <w:r>
         <w:t>Security and Privacy</w:t>
       </w:r>

</xml_diff>